<commit_message>
I made int first 25 and int second 30
</commit_message>
<xml_diff>
--- a/cis285_Mid-term-AndraDobrescu.docx
+++ b/cis285_Mid-term-AndraDobrescu.docx
@@ -853,21 +853,7 @@
         <w:rPr>
           <w:rFonts w:ascii="Arial" w:hAnsi="Arial" w:cs="Arial"/>
         </w:rPr>
-        <w:t xml:space="preserve">&gt;&gt; merging </w:t>
-      </w:r>
-      <w:proofErr w:type="gramStart"/>
-      <w:r>
-        <w:rPr>
-          <w:rFonts w:ascii="Arial" w:hAnsi="Arial" w:cs="Arial"/>
-        </w:rPr>
-        <w:t>isn’t</w:t>
-      </w:r>
-      <w:proofErr w:type="gramEnd"/>
-      <w:r>
-        <w:rPr>
-          <w:rFonts w:ascii="Arial" w:hAnsi="Arial" w:cs="Arial"/>
-        </w:rPr>
-        <w:t xml:space="preserve"> as efficient </w:t>
+        <w:t xml:space="preserve">&gt;&gt; merging isn’t as efficient </w:t>
       </w:r>
     </w:p>
     <w:p>
@@ -1569,21 +1555,7 @@
         <w:rPr>
           <w:rFonts w:ascii="Arial" w:hAnsi="Arial" w:cs="Arial"/>
         </w:rPr>
-        <w:t>here (</w:t>
-      </w:r>
-      <w:proofErr w:type="gramStart"/>
-      <w:r>
-        <w:rPr>
-          <w:rFonts w:ascii="Arial" w:hAnsi="Arial" w:cs="Arial"/>
-        </w:rPr>
-        <w:t>Don’t</w:t>
-      </w:r>
-      <w:proofErr w:type="gramEnd"/>
-      <w:r>
-        <w:rPr>
-          <w:rFonts w:ascii="Arial" w:hAnsi="Arial" w:cs="Arial"/>
-        </w:rPr>
-        <w:t xml:space="preserve"> make any change to the </w:t>
+        <w:t xml:space="preserve">here (Don’t make any change to the </w:t>
       </w:r>
       <w:proofErr w:type="spellStart"/>
       <w:r>
@@ -1597,21 +1569,7 @@
         <w:rPr>
           <w:rFonts w:ascii="Arial" w:hAnsi="Arial" w:cs="Arial"/>
         </w:rPr>
-        <w:t xml:space="preserve"> repository after the exam. It is a cheat if you do </w:t>
-      </w:r>
-      <w:proofErr w:type="gramStart"/>
-      <w:r>
-        <w:rPr>
-          <w:rFonts w:ascii="Arial" w:hAnsi="Arial" w:cs="Arial"/>
-        </w:rPr>
-        <w:t xml:space="preserve">so)   </w:t>
-      </w:r>
-      <w:proofErr w:type="gramEnd"/>
-      <w:r>
-        <w:rPr>
-          <w:rFonts w:ascii="Arial" w:hAnsi="Arial" w:cs="Arial"/>
-        </w:rPr>
-        <w:t xml:space="preserve">                              </w:t>
+        <w:t xml:space="preserve"> repository after the exam. It is a cheat if you do so)                                 </w:t>
       </w:r>
       <w:r>
         <w:rPr>
@@ -2615,19 +2573,11 @@
           <w:rFonts w:ascii="Arial" w:hAnsi="Arial"/>
         </w:rPr>
       </w:pPr>
-      <w:proofErr w:type="gramStart"/>
       <w:r>
         <w:rPr>
           <w:rFonts w:ascii="Arial" w:hAnsi="Arial"/>
         </w:rPr>
-        <w:t>user name</w:t>
-      </w:r>
-      <w:proofErr w:type="gramEnd"/>
-      <w:r>
-        <w:rPr>
-          <w:rFonts w:ascii="Arial" w:hAnsi="Arial"/>
-        </w:rPr>
-        <w:t>: cis285</w:t>
+        <w:t>user name: cis285</w:t>
       </w:r>
     </w:p>
     <w:p>
@@ -3382,21 +3332,7 @@
         <w:rPr>
           <w:rFonts w:ascii="Arial" w:hAnsi="Arial" w:cs="Arial"/>
         </w:rPr>
-        <w:t>. Provide these two Console Output screenshots (</w:t>
-      </w:r>
-      <w:proofErr w:type="gramStart"/>
-      <w:r>
-        <w:rPr>
-          <w:rFonts w:ascii="Arial" w:hAnsi="Arial" w:cs="Arial"/>
-        </w:rPr>
-        <w:t>Don’t</w:t>
-      </w:r>
-      <w:proofErr w:type="gramEnd"/>
-      <w:r>
-        <w:rPr>
-          <w:rFonts w:ascii="Arial" w:hAnsi="Arial" w:cs="Arial"/>
-        </w:rPr>
-        <w:t xml:space="preserve"> make any change to your Jenkins project after </w:t>
+        <w:t xml:space="preserve">. Provide these two Console Output screenshots (Don’t make any change to your Jenkins project after </w:t>
       </w:r>
       <w:r>
         <w:rPr>
@@ -3822,27 +3758,13 @@
         <w:rPr>
           <w:rFonts w:ascii="Arial" w:hAnsi="Arial" w:cs="Arial"/>
         </w:rPr>
-        <w:t xml:space="preserve">number of unadjusted function points for the given software </w:t>
-      </w:r>
-      <w:proofErr w:type="gramStart"/>
-      <w:r>
-        <w:rPr>
-          <w:rFonts w:ascii="Arial" w:hAnsi="Arial" w:cs="Arial"/>
-        </w:rPr>
-        <w:t>project.</w:t>
-      </w:r>
-      <w:r>
-        <w:rPr>
-          <w:rFonts w:ascii="Arial" w:hAnsi="Arial" w:cs="Arial"/>
-        </w:rPr>
-        <w:t>(</w:t>
-      </w:r>
-      <w:proofErr w:type="gramEnd"/>
-      <w:r>
-        <w:rPr>
-          <w:rFonts w:ascii="Arial" w:hAnsi="Arial" w:cs="Arial"/>
-        </w:rPr>
-        <w:t xml:space="preserve">suppose all matrix in (a) are average)                       </w:t>
+        <w:t>number of unadjusted function points for the given software project.</w:t>
+      </w:r>
+      <w:r>
+        <w:rPr>
+          <w:rFonts w:ascii="Arial" w:hAnsi="Arial" w:cs="Arial"/>
+        </w:rPr>
+        <w:t xml:space="preserve">(suppose all matrix in (a) are average)                       </w:t>
       </w:r>
       <w:r>
         <w:rPr>
@@ -5185,21 +5107,7 @@
         <w:rPr>
           <w:rFonts w:ascii="Arial" w:hAnsi="Arial" w:cs="Arial"/>
         </w:rPr>
-        <w:t xml:space="preserve"> * (.65 + .01 * 50</w:t>
-      </w:r>
-      <w:proofErr w:type="gramStart"/>
-      <w:r>
-        <w:rPr>
-          <w:rFonts w:ascii="Arial" w:hAnsi="Arial" w:cs="Arial"/>
-        </w:rPr>
-        <w:t>) ]</w:t>
-      </w:r>
-      <w:proofErr w:type="gramEnd"/>
-      <w:r>
-        <w:rPr>
-          <w:rFonts w:ascii="Arial" w:hAnsi="Arial" w:cs="Arial"/>
-        </w:rPr>
-        <w:t xml:space="preserve"> </w:t>
+        <w:t xml:space="preserve"> * (.65 + .01 * 50) ] </w:t>
       </w:r>
     </w:p>
     <w:p>
@@ -5214,7 +5122,19 @@
         <w:rPr>
           <w:rFonts w:ascii="Arial" w:hAnsi="Arial" w:cs="Arial"/>
         </w:rPr>
-        <w:t>&gt;&gt; FP = 80 * [.64 + .5]</w:t>
+        <w:t>&gt;&gt; FP = 80 * [.6</w:t>
+      </w:r>
+      <w:r>
+        <w:rPr>
+          <w:rFonts w:ascii="Arial" w:hAnsi="Arial" w:cs="Arial"/>
+        </w:rPr>
+        <w:t>5</w:t>
+      </w:r>
+      <w:r>
+        <w:rPr>
+          <w:rFonts w:ascii="Arial" w:hAnsi="Arial" w:cs="Arial"/>
+        </w:rPr>
+        <w:t xml:space="preserve"> + .5]</w:t>
       </w:r>
     </w:p>
     <w:p>
@@ -5292,16 +5212,8 @@
         <w:rPr>
           <w:rFonts w:ascii="Arial" w:hAnsi="Arial" w:cs="Arial"/>
         </w:rPr>
-        <w:t xml:space="preserve"> = 6.8 FP/PM</w:t>
-      </w:r>
-    </w:p>
-    <w:p>
-      <w:pPr>
-        <w:jc w:val="both"/>
-        <w:rPr>
-          <w:rFonts w:ascii="Arial" w:hAnsi="Arial" w:cs="Arial"/>
-        </w:rPr>
-      </w:pPr>
+        <w:t xml:space="preserve"> = FP/PM</w:t>
+      </w:r>
     </w:p>
     <w:p>
       <w:pPr>
@@ -5322,6 +5234,55 @@
         <w:rPr>
           <w:rFonts w:ascii="Arial" w:hAnsi="Arial" w:cs="Arial"/>
         </w:rPr>
+        <w:t>averageProductivity</w:t>
+      </w:r>
+      <w:proofErr w:type="spellEnd"/>
+      <w:r>
+        <w:rPr>
+          <w:rFonts w:ascii="Arial" w:hAnsi="Arial" w:cs="Arial"/>
+        </w:rPr>
+        <w:t xml:space="preserve"> = </w:t>
+      </w:r>
+      <w:r>
+        <w:rPr>
+          <w:rFonts w:ascii="Arial" w:hAnsi="Arial" w:cs="Arial"/>
+        </w:rPr>
+        <w:t>6.</w:t>
+      </w:r>
+      <w:r>
+        <w:rPr>
+          <w:rFonts w:ascii="Arial" w:hAnsi="Arial" w:cs="Arial"/>
+        </w:rPr>
+        <w:t>8</w:t>
+      </w:r>
+    </w:p>
+    <w:p>
+      <w:pPr>
+        <w:jc w:val="both"/>
+        <w:rPr>
+          <w:rFonts w:ascii="Arial" w:hAnsi="Arial" w:cs="Arial"/>
+        </w:rPr>
+      </w:pPr>
+    </w:p>
+    <w:p>
+      <w:pPr>
+        <w:pStyle w:val="ListParagraph"/>
+        <w:jc w:val="both"/>
+        <w:rPr>
+          <w:rFonts w:ascii="Arial" w:hAnsi="Arial" w:cs="Arial"/>
+        </w:rPr>
+      </w:pPr>
+      <w:r>
+        <w:rPr>
+          <w:rFonts w:ascii="Arial" w:hAnsi="Arial" w:cs="Arial"/>
+        </w:rPr>
+        <w:t xml:space="preserve">&gt;&gt; </w:t>
+      </w:r>
+      <w:proofErr w:type="spellStart"/>
+      <w:r>
+        <w:rPr>
+          <w:rFonts w:ascii="Arial" w:hAnsi="Arial" w:cs="Arial"/>
+        </w:rPr>
         <w:t>l</w:t>
       </w:r>
       <w:r>
@@ -5373,7 +5334,13 @@
         <w:rPr>
           <w:rFonts w:ascii="Arial" w:hAnsi="Arial" w:cs="Arial"/>
         </w:rPr>
-        <w:t xml:space="preserve"> = 92/6.5</w:t>
+        <w:t xml:space="preserve"> = 92/6.</w:t>
+      </w:r>
+      <w:r>
+        <w:rPr>
+          <w:rFonts w:ascii="Arial" w:hAnsi="Arial" w:cs="Arial"/>
+        </w:rPr>
+        <w:t>5</w:t>
       </w:r>
     </w:p>
     <w:p>
@@ -5402,7 +5369,13 @@
         <w:rPr>
           <w:rFonts w:ascii="Arial" w:hAnsi="Arial" w:cs="Arial"/>
         </w:rPr>
-        <w:t xml:space="preserve"> = 14.15</w:t>
+        <w:t xml:space="preserve"> = </w:t>
+      </w:r>
+      <w:r>
+        <w:rPr>
+          <w:rFonts w:ascii="Arial" w:hAnsi="Arial" w:cs="Arial"/>
+        </w:rPr>
+        <w:t>14.15</w:t>
       </w:r>
     </w:p>
     <w:p>
@@ -5440,7 +5413,13 @@
         <w:rPr>
           <w:rFonts w:ascii="Arial" w:hAnsi="Arial" w:cs="Arial"/>
         </w:rPr>
-        <w:t xml:space="preserve"> = 14.15</w:t>
+        <w:t xml:space="preserve"> = </w:t>
+      </w:r>
+      <w:r>
+        <w:rPr>
+          <w:rFonts w:ascii="Arial" w:hAnsi="Arial" w:cs="Arial"/>
+        </w:rPr>
+        <w:t>14.15</w:t>
       </w:r>
       <w:r>
         <w:rPr>
@@ -5943,23 +5922,7 @@
         </w:numPr>
       </w:pPr>
       <w:r>
-        <w:t xml:space="preserve">Assume you are a software project manager and that </w:t>
-      </w:r>
-      <w:proofErr w:type="gramStart"/>
-      <w:r>
-        <w:t>you’ve</w:t>
-      </w:r>
-      <w:proofErr w:type="gramEnd"/>
-      <w:r>
-        <w:t xml:space="preserve"> been asked to computer earned value statistics for a small software project.  At the time that </w:t>
-      </w:r>
-      <w:proofErr w:type="gramStart"/>
-      <w:r>
-        <w:t>you’ve</w:t>
-      </w:r>
-      <w:proofErr w:type="gramEnd"/>
-      <w:r>
-        <w:t xml:space="preserve"> been asked to do the earned value analysis, </w:t>
+        <w:t xml:space="preserve">Assume you are a software project manager and that you’ve been asked to computer earned value statistics for a small software project.  At the time that you’ve been asked to do the earned value analysis, </w:t>
       </w:r>
       <w:r>
         <w:t>16</w:t>
@@ -6992,6 +6955,7 @@
                 <w:rFonts w:ascii="SimSun" w:hAnsi="SimSun" w:cs="SimSun" w:hint="eastAsia"/>
                 <w:lang w:eastAsia="zh-CN"/>
               </w:rPr>
+              <w:lastRenderedPageBreak/>
               <w:t>10</w:t>
             </w:r>
           </w:p>
@@ -7087,7 +7051,6 @@
                 <w:rFonts w:ascii="SimSun" w:hAnsi="SimSun" w:cs="SimSun" w:hint="eastAsia"/>
                 <w:lang w:eastAsia="zh-CN"/>
               </w:rPr>
-              <w:lastRenderedPageBreak/>
               <w:t>11</w:t>
             </w:r>
           </w:p>

</xml_diff>

<commit_message>
i made int first 30 and int second 35
</commit_message>
<xml_diff>
--- a/cis285_Mid-term-AndraDobrescu.docx
+++ b/cis285_Mid-term-AndraDobrescu.docx
@@ -853,7 +853,21 @@
         <w:rPr>
           <w:rFonts w:ascii="Arial" w:hAnsi="Arial" w:cs="Arial"/>
         </w:rPr>
-        <w:t xml:space="preserve">&gt;&gt; merging isn’t as efficient </w:t>
+        <w:t xml:space="preserve">&gt;&gt; merging </w:t>
+      </w:r>
+      <w:proofErr w:type="gramStart"/>
+      <w:r>
+        <w:rPr>
+          <w:rFonts w:ascii="Arial" w:hAnsi="Arial" w:cs="Arial"/>
+        </w:rPr>
+        <w:t>isn’t</w:t>
+      </w:r>
+      <w:proofErr w:type="gramEnd"/>
+      <w:r>
+        <w:rPr>
+          <w:rFonts w:ascii="Arial" w:hAnsi="Arial" w:cs="Arial"/>
+        </w:rPr>
+        <w:t xml:space="preserve"> as efficient </w:t>
       </w:r>
     </w:p>
     <w:p>
@@ -1555,7 +1569,21 @@
         <w:rPr>
           <w:rFonts w:ascii="Arial" w:hAnsi="Arial" w:cs="Arial"/>
         </w:rPr>
-        <w:t xml:space="preserve">here (Don’t make any change to the </w:t>
+        <w:t>here (</w:t>
+      </w:r>
+      <w:proofErr w:type="gramStart"/>
+      <w:r>
+        <w:rPr>
+          <w:rFonts w:ascii="Arial" w:hAnsi="Arial" w:cs="Arial"/>
+        </w:rPr>
+        <w:t>Don’t</w:t>
+      </w:r>
+      <w:proofErr w:type="gramEnd"/>
+      <w:r>
+        <w:rPr>
+          <w:rFonts w:ascii="Arial" w:hAnsi="Arial" w:cs="Arial"/>
+        </w:rPr>
+        <w:t xml:space="preserve"> make any change to the </w:t>
       </w:r>
       <w:proofErr w:type="spellStart"/>
       <w:r>
@@ -1569,7 +1597,27 @@
         <w:rPr>
           <w:rFonts w:ascii="Arial" w:hAnsi="Arial" w:cs="Arial"/>
         </w:rPr>
-        <w:t xml:space="preserve"> repository after the exam. It is a cheat if you do so)                                 </w:t>
+        <w:t xml:space="preserve"> repository after the exam. It is a cheat if you do </w:t>
+      </w:r>
+      <w:proofErr w:type="gramStart"/>
+      <w:r>
+        <w:rPr>
+          <w:rFonts w:ascii="Arial" w:hAnsi="Arial" w:cs="Arial"/>
+        </w:rPr>
+        <w:t xml:space="preserve">so)   </w:t>
+      </w:r>
+      <w:proofErr w:type="gramEnd"/>
+      <w:r>
+        <w:rPr>
+          <w:rFonts w:ascii="Arial" w:hAnsi="Arial" w:cs="Arial"/>
+        </w:rPr>
+        <w:t xml:space="preserve">     </w:t>
+      </w:r>
+      <w:r>
+        <w:rPr>
+          <w:rFonts w:ascii="Arial" w:hAnsi="Arial" w:cs="Arial"/>
+        </w:rPr>
+        <w:t xml:space="preserve">                 </w:t>
       </w:r>
       <w:r>
         <w:rPr>
@@ -1588,6 +1636,50 @@
           <w:rFonts w:ascii="Arial" w:hAnsi="Arial" w:cs="Arial"/>
         </w:rPr>
         <w:t xml:space="preserve"> pts</w:t>
+      </w:r>
+    </w:p>
+    <w:p>
+      <w:pPr>
+        <w:jc w:val="both"/>
+        <w:rPr>
+          <w:rFonts w:ascii="Arial" w:hAnsi="Arial" w:cs="Arial"/>
+        </w:rPr>
+      </w:pPr>
+    </w:p>
+    <w:p>
+      <w:pPr>
+        <w:jc w:val="both"/>
+        <w:rPr>
+          <w:rFonts w:ascii="Arial" w:hAnsi="Arial" w:cs="Arial"/>
+        </w:rPr>
+      </w:pPr>
+    </w:p>
+    <w:p>
+      <w:pPr>
+        <w:jc w:val="both"/>
+        <w:rPr>
+          <w:rFonts w:ascii="Arial" w:hAnsi="Arial" w:cs="Arial"/>
+        </w:rPr>
+      </w:pPr>
+    </w:p>
+    <w:p>
+      <w:pPr>
+        <w:jc w:val="both"/>
+        <w:rPr>
+          <w:rFonts w:ascii="Arial" w:hAnsi="Arial" w:cs="Arial"/>
+        </w:rPr>
+      </w:pPr>
+      <w:r>
+        <w:rPr>
+          <w:rFonts w:ascii="Arial" w:hAnsi="Arial" w:cs="Arial"/>
+        </w:rPr>
+        <w:t xml:space="preserve">&gt;&gt;&gt;   </w:t>
+      </w:r>
+      <w:r>
+        <w:rPr>
+          <w:rFonts w:ascii="Arial" w:hAnsi="Arial" w:cs="Arial"/>
+        </w:rPr>
+        <w:t>https://github.com/DragonLoverRO/midterm</w:t>
       </w:r>
     </w:p>
     <w:p>
@@ -2560,7 +2652,19 @@
           <w:rPr>
             <w:rStyle w:val="Hyperlink"/>
           </w:rPr>
-          <w:t>http://cis285.mooo.com:8090/</w:t>
+          <w:t>http://cis285.mooo</w:t>
+        </w:r>
+        <w:r>
+          <w:rPr>
+            <w:rStyle w:val="Hyperlink"/>
+          </w:rPr>
+          <w:t>.</w:t>
+        </w:r>
+        <w:r>
+          <w:rPr>
+            <w:rStyle w:val="Hyperlink"/>
+          </w:rPr>
+          <w:t>com:8090/</w:t>
         </w:r>
       </w:hyperlink>
     </w:p>
@@ -2573,11 +2677,19 @@
           <w:rFonts w:ascii="Arial" w:hAnsi="Arial"/>
         </w:rPr>
       </w:pPr>
+      <w:proofErr w:type="gramStart"/>
       <w:r>
         <w:rPr>
           <w:rFonts w:ascii="Arial" w:hAnsi="Arial"/>
         </w:rPr>
-        <w:t>user name: cis285</w:t>
+        <w:t>user name</w:t>
+      </w:r>
+      <w:proofErr w:type="gramEnd"/>
+      <w:r>
+        <w:rPr>
+          <w:rFonts w:ascii="Arial" w:hAnsi="Arial"/>
+        </w:rPr>
+        <w:t>: cis285</w:t>
       </w:r>
     </w:p>
     <w:p>
@@ -2894,86 +3006,42 @@
         <w:rPr>
           <w:rFonts w:ascii="Arial" w:hAnsi="Arial" w:cs="Arial"/>
         </w:rPr>
-        <w:t>Provide screenshot of step c</w:t>
-      </w:r>
-      <w:r>
-        <w:rPr>
-          <w:rFonts w:ascii="Arial" w:hAnsi="Arial" w:cs="Arial"/>
-        </w:rPr>
-        <w:tab/>
-      </w:r>
-      <w:r>
-        <w:rPr>
-          <w:rFonts w:ascii="Arial" w:hAnsi="Arial" w:cs="Arial"/>
-        </w:rPr>
-        <w:tab/>
-      </w:r>
-      <w:r>
-        <w:rPr>
-          <w:rFonts w:ascii="Arial" w:hAnsi="Arial" w:cs="Arial"/>
-        </w:rPr>
-        <w:tab/>
-      </w:r>
-      <w:r>
-        <w:rPr>
-          <w:rFonts w:ascii="Arial" w:hAnsi="Arial" w:cs="Arial"/>
-        </w:rPr>
-        <w:tab/>
-      </w:r>
-      <w:r>
-        <w:rPr>
-          <w:rFonts w:ascii="Arial" w:hAnsi="Arial" w:cs="Arial"/>
-        </w:rPr>
-        <w:tab/>
-      </w:r>
-      <w:r>
-        <w:rPr>
-          <w:rFonts w:ascii="Arial" w:hAnsi="Arial" w:cs="Arial"/>
-        </w:rPr>
-        <w:tab/>
-      </w:r>
-      <w:r>
-        <w:rPr>
-          <w:rFonts w:ascii="Arial" w:hAnsi="Arial" w:cs="Arial"/>
-        </w:rPr>
-        <w:tab/>
-      </w:r>
-      <w:r>
-        <w:rPr>
-          <w:rFonts w:ascii="Arial" w:hAnsi="Arial" w:cs="Arial"/>
-        </w:rPr>
-        <w:tab/>
-      </w:r>
-      <w:r>
-        <w:rPr>
-          <w:rFonts w:ascii="Arial" w:hAnsi="Arial" w:cs="Arial"/>
-        </w:rPr>
-        <w:tab/>
-      </w:r>
-      <w:r>
-        <w:rPr>
-          <w:rFonts w:ascii="Arial" w:hAnsi="Arial" w:cs="Arial"/>
-        </w:rPr>
-        <w:tab/>
-      </w:r>
-      <w:r>
-        <w:rPr>
-          <w:rFonts w:ascii="Arial" w:hAnsi="Arial" w:cs="Arial"/>
-        </w:rPr>
-        <w:tab/>
-      </w:r>
-      <w:r>
-        <w:rPr>
-          <w:rFonts w:ascii="Arial" w:hAnsi="Arial" w:cs="Arial"/>
-        </w:rPr>
-        <w:tab/>
-      </w:r>
-      <w:r>
-        <w:rPr>
-          <w:rFonts w:ascii="Arial" w:hAnsi="Arial" w:cs="Arial"/>
-        </w:rPr>
-        <w:tab/>
-        <w:t>3 pts</w:t>
+        <w:lastRenderedPageBreak/>
+        <w:drawing>
+          <wp:inline distT="0" distB="0" distL="0" distR="0" wp14:anchorId="46F5ABB2" wp14:editId="70BF4188">
+            <wp:extent cx="5943600" cy="3263265"/>
+            <wp:effectExtent l="0" t="0" r="0" b="0"/>
+            <wp:docPr id="10" name="Picture 10"/>
+            <wp:cNvGraphicFramePr>
+              <a:graphicFrameLocks xmlns:a="http://schemas.openxmlformats.org/drawingml/2006/main" noChangeAspect="1"/>
+            </wp:cNvGraphicFramePr>
+            <a:graphic xmlns:a="http://schemas.openxmlformats.org/drawingml/2006/main">
+              <a:graphicData uri="http://schemas.openxmlformats.org/drawingml/2006/picture">
+                <pic:pic xmlns:pic="http://schemas.openxmlformats.org/drawingml/2006/picture">
+                  <pic:nvPicPr>
+                    <pic:cNvPr id="1" name=""/>
+                    <pic:cNvPicPr/>
+                  </pic:nvPicPr>
+                  <pic:blipFill>
+                    <a:blip r:embed="rId16"/>
+                    <a:stretch>
+                      <a:fillRect/>
+                    </a:stretch>
+                  </pic:blipFill>
+                  <pic:spPr>
+                    <a:xfrm>
+                      <a:off x="0" y="0"/>
+                      <a:ext cx="5943600" cy="3263265"/>
+                    </a:xfrm>
+                    <a:prstGeom prst="rect">
+                      <a:avLst/>
+                    </a:prstGeom>
+                  </pic:spPr>
+                </pic:pic>
+              </a:graphicData>
+            </a:graphic>
+          </wp:inline>
+        </w:drawing>
       </w:r>
     </w:p>
     <w:p>
@@ -2988,102 +3056,6 @@
           <w:rFonts w:ascii="Arial" w:hAnsi="Arial" w:cs="Arial"/>
         </w:rPr>
       </w:pPr>
-      <w:r>
-        <w:rPr>
-          <w:rFonts w:ascii="Arial" w:hAnsi="Arial" w:cs="Arial"/>
-        </w:rPr>
-        <w:t>Provide screenshot of step f</w:t>
-      </w:r>
-      <w:r>
-        <w:rPr>
-          <w:rFonts w:ascii="Arial" w:hAnsi="Arial" w:cs="Arial"/>
-        </w:rPr>
-        <w:tab/>
-      </w:r>
-      <w:r>
-        <w:rPr>
-          <w:rFonts w:ascii="Arial" w:hAnsi="Arial" w:cs="Arial"/>
-        </w:rPr>
-        <w:tab/>
-      </w:r>
-      <w:r>
-        <w:rPr>
-          <w:rFonts w:ascii="Arial" w:hAnsi="Arial" w:cs="Arial"/>
-        </w:rPr>
-        <w:tab/>
-      </w:r>
-      <w:r>
-        <w:rPr>
-          <w:rFonts w:ascii="Arial" w:hAnsi="Arial" w:cs="Arial"/>
-        </w:rPr>
-        <w:tab/>
-      </w:r>
-      <w:r>
-        <w:rPr>
-          <w:rFonts w:ascii="Arial" w:hAnsi="Arial" w:cs="Arial"/>
-        </w:rPr>
-        <w:tab/>
-      </w:r>
-      <w:r>
-        <w:rPr>
-          <w:rFonts w:ascii="Arial" w:hAnsi="Arial" w:cs="Arial"/>
-        </w:rPr>
-        <w:tab/>
-      </w:r>
-      <w:r>
-        <w:rPr>
-          <w:rFonts w:ascii="Arial" w:hAnsi="Arial" w:cs="Arial"/>
-        </w:rPr>
-        <w:tab/>
-      </w:r>
-      <w:r>
-        <w:rPr>
-          <w:rFonts w:ascii="Arial" w:hAnsi="Arial" w:cs="Arial"/>
-        </w:rPr>
-        <w:tab/>
-      </w:r>
-      <w:r>
-        <w:rPr>
-          <w:rFonts w:ascii="Arial" w:hAnsi="Arial" w:cs="Arial"/>
-        </w:rPr>
-        <w:tab/>
-      </w:r>
-      <w:r>
-        <w:rPr>
-          <w:rFonts w:ascii="Arial" w:hAnsi="Arial" w:cs="Arial"/>
-        </w:rPr>
-        <w:tab/>
-      </w:r>
-      <w:r>
-        <w:rPr>
-          <w:rFonts w:ascii="Arial" w:hAnsi="Arial" w:cs="Arial"/>
-        </w:rPr>
-        <w:tab/>
-      </w:r>
-      <w:r>
-        <w:rPr>
-          <w:rFonts w:ascii="Arial" w:hAnsi="Arial" w:cs="Arial"/>
-        </w:rPr>
-        <w:tab/>
-      </w:r>
-      <w:r>
-        <w:rPr>
-          <w:rFonts w:ascii="Arial" w:hAnsi="Arial" w:cs="Arial"/>
-        </w:rPr>
-        <w:tab/>
-      </w:r>
-      <w:r>
-        <w:rPr>
-          <w:rFonts w:ascii="Arial" w:hAnsi="Arial" w:cs="Arial"/>
-        </w:rPr>
-        <w:t>3</w:t>
-      </w:r>
-      <w:r>
-        <w:rPr>
-          <w:rFonts w:ascii="Arial" w:hAnsi="Arial" w:cs="Arial"/>
-        </w:rPr>
-        <w:t xml:space="preserve"> pts</w:t>
-      </w:r>
     </w:p>
     <w:p>
       <w:pPr>
@@ -3101,97 +3073,86 @@
         <w:rPr>
           <w:rFonts w:ascii="Arial" w:hAnsi="Arial" w:cs="Arial"/>
         </w:rPr>
-        <w:t>Provide screenshot of step g</w:t>
-      </w:r>
-      <w:r>
-        <w:rPr>
-          <w:rFonts w:ascii="Arial" w:hAnsi="Arial" w:cs="Arial"/>
-        </w:rPr>
-        <w:tab/>
-      </w:r>
-      <w:r>
-        <w:rPr>
-          <w:rFonts w:ascii="Arial" w:hAnsi="Arial" w:cs="Arial"/>
-        </w:rPr>
-        <w:tab/>
-      </w:r>
-      <w:r>
-        <w:rPr>
-          <w:rFonts w:ascii="Arial" w:hAnsi="Arial" w:cs="Arial"/>
-        </w:rPr>
-        <w:tab/>
-      </w:r>
-      <w:r>
-        <w:rPr>
-          <w:rFonts w:ascii="Arial" w:hAnsi="Arial" w:cs="Arial"/>
-        </w:rPr>
-        <w:tab/>
-      </w:r>
-      <w:r>
-        <w:rPr>
-          <w:rFonts w:ascii="Arial" w:hAnsi="Arial" w:cs="Arial"/>
-        </w:rPr>
-        <w:tab/>
-      </w:r>
-      <w:r>
-        <w:rPr>
-          <w:rFonts w:ascii="Arial" w:hAnsi="Arial" w:cs="Arial"/>
-        </w:rPr>
-        <w:tab/>
-      </w:r>
-      <w:r>
-        <w:rPr>
-          <w:rFonts w:ascii="Arial" w:hAnsi="Arial" w:cs="Arial"/>
-        </w:rPr>
-        <w:tab/>
-      </w:r>
-      <w:r>
-        <w:rPr>
-          <w:rFonts w:ascii="Arial" w:hAnsi="Arial" w:cs="Arial"/>
-        </w:rPr>
-        <w:tab/>
-      </w:r>
-      <w:r>
-        <w:rPr>
-          <w:rFonts w:ascii="Arial" w:hAnsi="Arial" w:cs="Arial"/>
-        </w:rPr>
-        <w:tab/>
-      </w:r>
-      <w:r>
-        <w:rPr>
-          <w:rFonts w:ascii="Arial" w:hAnsi="Arial" w:cs="Arial"/>
-        </w:rPr>
-        <w:tab/>
-      </w:r>
-      <w:r>
-        <w:rPr>
-          <w:rFonts w:ascii="Arial" w:hAnsi="Arial" w:cs="Arial"/>
-        </w:rPr>
-        <w:tab/>
-      </w:r>
-      <w:r>
-        <w:rPr>
-          <w:rFonts w:ascii="Arial" w:hAnsi="Arial" w:cs="Arial"/>
-        </w:rPr>
-        <w:tab/>
-      </w:r>
-      <w:r>
-        <w:rPr>
-          <w:rFonts w:ascii="Arial" w:hAnsi="Arial" w:cs="Arial"/>
-        </w:rPr>
-        <w:tab/>
-      </w:r>
-      <w:r>
-        <w:rPr>
-          <w:rFonts w:ascii="Arial" w:hAnsi="Arial" w:cs="Arial"/>
-        </w:rPr>
-        <w:t>3</w:t>
-      </w:r>
-      <w:r>
-        <w:rPr>
-          <w:rFonts w:ascii="Arial" w:hAnsi="Arial" w:cs="Arial"/>
-        </w:rPr>
-        <w:t xml:space="preserve"> pts</w:t>
+        <w:t>Provide screenshot of step c</w:t>
+      </w:r>
+      <w:r>
+        <w:rPr>
+          <w:rFonts w:ascii="Arial" w:hAnsi="Arial" w:cs="Arial"/>
+        </w:rPr>
+        <w:tab/>
+      </w:r>
+      <w:r>
+        <w:rPr>
+          <w:rFonts w:ascii="Arial" w:hAnsi="Arial" w:cs="Arial"/>
+        </w:rPr>
+        <w:tab/>
+      </w:r>
+      <w:r>
+        <w:rPr>
+          <w:rFonts w:ascii="Arial" w:hAnsi="Arial" w:cs="Arial"/>
+        </w:rPr>
+        <w:tab/>
+      </w:r>
+      <w:r>
+        <w:rPr>
+          <w:rFonts w:ascii="Arial" w:hAnsi="Arial" w:cs="Arial"/>
+        </w:rPr>
+        <w:tab/>
+      </w:r>
+      <w:r>
+        <w:rPr>
+          <w:rFonts w:ascii="Arial" w:hAnsi="Arial" w:cs="Arial"/>
+        </w:rPr>
+        <w:tab/>
+      </w:r>
+      <w:r>
+        <w:rPr>
+          <w:rFonts w:ascii="Arial" w:hAnsi="Arial" w:cs="Arial"/>
+        </w:rPr>
+        <w:tab/>
+      </w:r>
+      <w:r>
+        <w:rPr>
+          <w:rFonts w:ascii="Arial" w:hAnsi="Arial" w:cs="Arial"/>
+        </w:rPr>
+        <w:tab/>
+      </w:r>
+      <w:r>
+        <w:rPr>
+          <w:rFonts w:ascii="Arial" w:hAnsi="Arial" w:cs="Arial"/>
+        </w:rPr>
+        <w:tab/>
+      </w:r>
+      <w:r>
+        <w:rPr>
+          <w:rFonts w:ascii="Arial" w:hAnsi="Arial" w:cs="Arial"/>
+        </w:rPr>
+        <w:tab/>
+      </w:r>
+      <w:r>
+        <w:rPr>
+          <w:rFonts w:ascii="Arial" w:hAnsi="Arial" w:cs="Arial"/>
+        </w:rPr>
+        <w:tab/>
+      </w:r>
+      <w:r>
+        <w:rPr>
+          <w:rFonts w:ascii="Arial" w:hAnsi="Arial" w:cs="Arial"/>
+        </w:rPr>
+        <w:tab/>
+      </w:r>
+      <w:r>
+        <w:rPr>
+          <w:rFonts w:ascii="Arial" w:hAnsi="Arial" w:cs="Arial"/>
+        </w:rPr>
+        <w:tab/>
+      </w:r>
+      <w:r>
+        <w:rPr>
+          <w:rFonts w:ascii="Arial" w:hAnsi="Arial" w:cs="Arial"/>
+        </w:rPr>
+        <w:tab/>
+        <w:t>3 pts</w:t>
       </w:r>
     </w:p>
     <w:p>
@@ -3210,97 +3171,41 @@
         <w:rPr>
           <w:rFonts w:ascii="Arial" w:hAnsi="Arial" w:cs="Arial"/>
         </w:rPr>
-        <w:t>Provide screenshot of step h</w:t>
-      </w:r>
-      <w:r>
-        <w:rPr>
-          <w:rFonts w:ascii="Arial" w:hAnsi="Arial" w:cs="Arial"/>
-        </w:rPr>
-        <w:tab/>
-      </w:r>
-      <w:r>
-        <w:rPr>
-          <w:rFonts w:ascii="Arial" w:hAnsi="Arial" w:cs="Arial"/>
-        </w:rPr>
-        <w:tab/>
-      </w:r>
-      <w:r>
-        <w:rPr>
-          <w:rFonts w:ascii="Arial" w:hAnsi="Arial" w:cs="Arial"/>
-        </w:rPr>
-        <w:tab/>
-      </w:r>
-      <w:r>
-        <w:rPr>
-          <w:rFonts w:ascii="Arial" w:hAnsi="Arial" w:cs="Arial"/>
-        </w:rPr>
-        <w:tab/>
-      </w:r>
-      <w:r>
-        <w:rPr>
-          <w:rFonts w:ascii="Arial" w:hAnsi="Arial" w:cs="Arial"/>
-        </w:rPr>
-        <w:tab/>
-      </w:r>
-      <w:r>
-        <w:rPr>
-          <w:rFonts w:ascii="Arial" w:hAnsi="Arial" w:cs="Arial"/>
-        </w:rPr>
-        <w:tab/>
-      </w:r>
-      <w:r>
-        <w:rPr>
-          <w:rFonts w:ascii="Arial" w:hAnsi="Arial" w:cs="Arial"/>
-        </w:rPr>
-        <w:tab/>
-      </w:r>
-      <w:r>
-        <w:rPr>
-          <w:rFonts w:ascii="Arial" w:hAnsi="Arial" w:cs="Arial"/>
-        </w:rPr>
-        <w:tab/>
-      </w:r>
-      <w:r>
-        <w:rPr>
-          <w:rFonts w:ascii="Arial" w:hAnsi="Arial" w:cs="Arial"/>
-        </w:rPr>
-        <w:tab/>
-      </w:r>
-      <w:r>
-        <w:rPr>
-          <w:rFonts w:ascii="Arial" w:hAnsi="Arial" w:cs="Arial"/>
-        </w:rPr>
-        <w:tab/>
-      </w:r>
-      <w:r>
-        <w:rPr>
-          <w:rFonts w:ascii="Arial" w:hAnsi="Arial" w:cs="Arial"/>
-        </w:rPr>
-        <w:tab/>
-      </w:r>
-      <w:r>
-        <w:rPr>
-          <w:rFonts w:ascii="Arial" w:hAnsi="Arial" w:cs="Arial"/>
-        </w:rPr>
-        <w:tab/>
-      </w:r>
-      <w:r>
-        <w:rPr>
-          <w:rFonts w:ascii="Arial" w:hAnsi="Arial" w:cs="Arial"/>
-        </w:rPr>
-        <w:tab/>
-      </w:r>
-      <w:r>
-        <w:rPr>
-          <w:rFonts w:ascii="Arial" w:hAnsi="Arial" w:cs="Arial"/>
-        </w:rPr>
-        <w:t>3</w:t>
-      </w:r>
-      <w:r>
-        <w:rPr>
-          <w:rFonts w:ascii="Arial" w:hAnsi="Arial" w:cs="Arial"/>
-        </w:rPr>
-        <w:t xml:space="preserve"> pts</w:t>
+        <w:drawing>
+          <wp:inline distT="0" distB="0" distL="0" distR="0" wp14:anchorId="4D53DF9E" wp14:editId="2D4FE15B">
+            <wp:extent cx="5943600" cy="3192780"/>
+            <wp:effectExtent l="0" t="0" r="0" b="7620"/>
+            <wp:docPr id="9" name="Picture 9"/>
+            <wp:cNvGraphicFramePr>
+              <a:graphicFrameLocks xmlns:a="http://schemas.openxmlformats.org/drawingml/2006/main" noChangeAspect="1"/>
+            </wp:cNvGraphicFramePr>
+            <a:graphic xmlns:a="http://schemas.openxmlformats.org/drawingml/2006/main">
+              <a:graphicData uri="http://schemas.openxmlformats.org/drawingml/2006/picture">
+                <pic:pic xmlns:pic="http://schemas.openxmlformats.org/drawingml/2006/picture">
+                  <pic:nvPicPr>
+                    <pic:cNvPr id="1" name=""/>
+                    <pic:cNvPicPr/>
+                  </pic:nvPicPr>
+                  <pic:blipFill>
+                    <a:blip r:embed="rId17"/>
+                    <a:stretch>
+                      <a:fillRect/>
+                    </a:stretch>
+                  </pic:blipFill>
+                  <pic:spPr>
+                    <a:xfrm>
+                      <a:off x="0" y="0"/>
+                      <a:ext cx="5943600" cy="3192780"/>
+                    </a:xfrm>
+                    <a:prstGeom prst="rect">
+                      <a:avLst/>
+                    </a:prstGeom>
+                  </pic:spPr>
+                </pic:pic>
+              </a:graphicData>
+            </a:graphic>
+          </wp:inline>
+        </w:drawing>
       </w:r>
     </w:p>
     <w:p>
@@ -3319,7 +3224,333 @@
         <w:rPr>
           <w:rFonts w:ascii="Arial" w:hAnsi="Arial" w:cs="Arial"/>
         </w:rPr>
-        <w:lastRenderedPageBreak/>
+        <w:t>Provide screenshot of step f</w:t>
+      </w:r>
+      <w:r>
+        <w:rPr>
+          <w:rFonts w:ascii="Arial" w:hAnsi="Arial" w:cs="Arial"/>
+        </w:rPr>
+        <w:tab/>
+      </w:r>
+      <w:r>
+        <w:rPr>
+          <w:rFonts w:ascii="Arial" w:hAnsi="Arial" w:cs="Arial"/>
+        </w:rPr>
+        <w:tab/>
+      </w:r>
+      <w:r>
+        <w:rPr>
+          <w:rFonts w:ascii="Arial" w:hAnsi="Arial" w:cs="Arial"/>
+        </w:rPr>
+        <w:tab/>
+      </w:r>
+      <w:r>
+        <w:rPr>
+          <w:rFonts w:ascii="Arial" w:hAnsi="Arial" w:cs="Arial"/>
+        </w:rPr>
+        <w:tab/>
+      </w:r>
+      <w:r>
+        <w:rPr>
+          <w:rFonts w:ascii="Arial" w:hAnsi="Arial" w:cs="Arial"/>
+        </w:rPr>
+        <w:tab/>
+      </w:r>
+      <w:r>
+        <w:rPr>
+          <w:rFonts w:ascii="Arial" w:hAnsi="Arial" w:cs="Arial"/>
+        </w:rPr>
+        <w:tab/>
+      </w:r>
+      <w:r>
+        <w:rPr>
+          <w:rFonts w:ascii="Arial" w:hAnsi="Arial" w:cs="Arial"/>
+        </w:rPr>
+        <w:tab/>
+      </w:r>
+      <w:r>
+        <w:rPr>
+          <w:rFonts w:ascii="Arial" w:hAnsi="Arial" w:cs="Arial"/>
+        </w:rPr>
+        <w:tab/>
+      </w:r>
+      <w:r>
+        <w:rPr>
+          <w:rFonts w:ascii="Arial" w:hAnsi="Arial" w:cs="Arial"/>
+        </w:rPr>
+        <w:tab/>
+      </w:r>
+      <w:r>
+        <w:rPr>
+          <w:rFonts w:ascii="Arial" w:hAnsi="Arial" w:cs="Arial"/>
+        </w:rPr>
+        <w:tab/>
+      </w:r>
+      <w:r>
+        <w:rPr>
+          <w:rFonts w:ascii="Arial" w:hAnsi="Arial" w:cs="Arial"/>
+        </w:rPr>
+        <w:tab/>
+      </w:r>
+      <w:r>
+        <w:rPr>
+          <w:rFonts w:ascii="Arial" w:hAnsi="Arial" w:cs="Arial"/>
+        </w:rPr>
+        <w:tab/>
+      </w:r>
+      <w:r>
+        <w:rPr>
+          <w:rFonts w:ascii="Arial" w:hAnsi="Arial" w:cs="Arial"/>
+        </w:rPr>
+        <w:tab/>
+      </w:r>
+      <w:r>
+        <w:rPr>
+          <w:rFonts w:ascii="Arial" w:hAnsi="Arial" w:cs="Arial"/>
+        </w:rPr>
+        <w:t>3</w:t>
+      </w:r>
+      <w:r>
+        <w:rPr>
+          <w:rFonts w:ascii="Arial" w:hAnsi="Arial" w:cs="Arial"/>
+        </w:rPr>
+        <w:t xml:space="preserve"> pts</w:t>
+      </w:r>
+    </w:p>
+    <w:p>
+      <w:pPr>
+        <w:pStyle w:val="ListParagraph"/>
+        <w:numPr>
+          <w:ilvl w:val="0"/>
+          <w:numId w:val="20"/>
+        </w:numPr>
+        <w:jc w:val="both"/>
+        <w:rPr>
+          <w:rFonts w:ascii="Arial" w:hAnsi="Arial" w:cs="Arial"/>
+        </w:rPr>
+      </w:pPr>
+      <w:r>
+        <w:rPr>
+          <w:rFonts w:ascii="Arial" w:hAnsi="Arial" w:cs="Arial"/>
+        </w:rPr>
+        <w:t>Provide screenshot of step g</w:t>
+      </w:r>
+      <w:r>
+        <w:rPr>
+          <w:rFonts w:ascii="Arial" w:hAnsi="Arial" w:cs="Arial"/>
+        </w:rPr>
+        <w:tab/>
+      </w:r>
+      <w:r>
+        <w:rPr>
+          <w:rFonts w:ascii="Arial" w:hAnsi="Arial" w:cs="Arial"/>
+        </w:rPr>
+        <w:tab/>
+      </w:r>
+      <w:r>
+        <w:rPr>
+          <w:rFonts w:ascii="Arial" w:hAnsi="Arial" w:cs="Arial"/>
+        </w:rPr>
+        <w:tab/>
+      </w:r>
+      <w:r>
+        <w:rPr>
+          <w:rFonts w:ascii="Arial" w:hAnsi="Arial" w:cs="Arial"/>
+        </w:rPr>
+        <w:tab/>
+      </w:r>
+      <w:r>
+        <w:rPr>
+          <w:rFonts w:ascii="Arial" w:hAnsi="Arial" w:cs="Arial"/>
+        </w:rPr>
+        <w:tab/>
+      </w:r>
+      <w:r>
+        <w:rPr>
+          <w:rFonts w:ascii="Arial" w:hAnsi="Arial" w:cs="Arial"/>
+        </w:rPr>
+        <w:tab/>
+      </w:r>
+      <w:r>
+        <w:rPr>
+          <w:rFonts w:ascii="Arial" w:hAnsi="Arial" w:cs="Arial"/>
+        </w:rPr>
+        <w:tab/>
+      </w:r>
+      <w:r>
+        <w:rPr>
+          <w:rFonts w:ascii="Arial" w:hAnsi="Arial" w:cs="Arial"/>
+        </w:rPr>
+        <w:tab/>
+      </w:r>
+      <w:r>
+        <w:rPr>
+          <w:rFonts w:ascii="Arial" w:hAnsi="Arial" w:cs="Arial"/>
+        </w:rPr>
+        <w:tab/>
+      </w:r>
+      <w:r>
+        <w:rPr>
+          <w:rFonts w:ascii="Arial" w:hAnsi="Arial" w:cs="Arial"/>
+        </w:rPr>
+        <w:tab/>
+      </w:r>
+      <w:r>
+        <w:rPr>
+          <w:rFonts w:ascii="Arial" w:hAnsi="Arial" w:cs="Arial"/>
+        </w:rPr>
+        <w:tab/>
+      </w:r>
+      <w:r>
+        <w:rPr>
+          <w:rFonts w:ascii="Arial" w:hAnsi="Arial" w:cs="Arial"/>
+        </w:rPr>
+        <w:tab/>
+      </w:r>
+      <w:r>
+        <w:rPr>
+          <w:rFonts w:ascii="Arial" w:hAnsi="Arial" w:cs="Arial"/>
+        </w:rPr>
+        <w:tab/>
+      </w:r>
+      <w:r>
+        <w:rPr>
+          <w:rFonts w:ascii="Arial" w:hAnsi="Arial" w:cs="Arial"/>
+        </w:rPr>
+        <w:t>3</w:t>
+      </w:r>
+      <w:r>
+        <w:rPr>
+          <w:rFonts w:ascii="Arial" w:hAnsi="Arial" w:cs="Arial"/>
+        </w:rPr>
+        <w:t xml:space="preserve"> pts</w:t>
+      </w:r>
+    </w:p>
+    <w:p>
+      <w:pPr>
+        <w:pStyle w:val="ListParagraph"/>
+        <w:numPr>
+          <w:ilvl w:val="0"/>
+          <w:numId w:val="20"/>
+        </w:numPr>
+        <w:jc w:val="both"/>
+        <w:rPr>
+          <w:rFonts w:ascii="Arial" w:hAnsi="Arial" w:cs="Arial"/>
+        </w:rPr>
+      </w:pPr>
+      <w:r>
+        <w:rPr>
+          <w:rFonts w:ascii="Arial" w:hAnsi="Arial" w:cs="Arial"/>
+        </w:rPr>
+        <w:t>Provide screenshot of step h</w:t>
+      </w:r>
+      <w:r>
+        <w:rPr>
+          <w:rFonts w:ascii="Arial" w:hAnsi="Arial" w:cs="Arial"/>
+        </w:rPr>
+        <w:tab/>
+      </w:r>
+      <w:r>
+        <w:rPr>
+          <w:rFonts w:ascii="Arial" w:hAnsi="Arial" w:cs="Arial"/>
+        </w:rPr>
+        <w:tab/>
+      </w:r>
+      <w:r>
+        <w:rPr>
+          <w:rFonts w:ascii="Arial" w:hAnsi="Arial" w:cs="Arial"/>
+        </w:rPr>
+        <w:tab/>
+      </w:r>
+      <w:r>
+        <w:rPr>
+          <w:rFonts w:ascii="Arial" w:hAnsi="Arial" w:cs="Arial"/>
+        </w:rPr>
+        <w:tab/>
+      </w:r>
+      <w:r>
+        <w:rPr>
+          <w:rFonts w:ascii="Arial" w:hAnsi="Arial" w:cs="Arial"/>
+        </w:rPr>
+        <w:tab/>
+      </w:r>
+      <w:r>
+        <w:rPr>
+          <w:rFonts w:ascii="Arial" w:hAnsi="Arial" w:cs="Arial"/>
+        </w:rPr>
+        <w:tab/>
+      </w:r>
+      <w:r>
+        <w:rPr>
+          <w:rFonts w:ascii="Arial" w:hAnsi="Arial" w:cs="Arial"/>
+        </w:rPr>
+        <w:tab/>
+      </w:r>
+      <w:r>
+        <w:rPr>
+          <w:rFonts w:ascii="Arial" w:hAnsi="Arial" w:cs="Arial"/>
+        </w:rPr>
+        <w:tab/>
+      </w:r>
+      <w:r>
+        <w:rPr>
+          <w:rFonts w:ascii="Arial" w:hAnsi="Arial" w:cs="Arial"/>
+        </w:rPr>
+        <w:tab/>
+      </w:r>
+      <w:r>
+        <w:rPr>
+          <w:rFonts w:ascii="Arial" w:hAnsi="Arial" w:cs="Arial"/>
+        </w:rPr>
+        <w:tab/>
+      </w:r>
+      <w:r>
+        <w:rPr>
+          <w:rFonts w:ascii="Arial" w:hAnsi="Arial" w:cs="Arial"/>
+        </w:rPr>
+        <w:tab/>
+      </w:r>
+      <w:r>
+        <w:rPr>
+          <w:rFonts w:ascii="Arial" w:hAnsi="Arial" w:cs="Arial"/>
+        </w:rPr>
+        <w:tab/>
+      </w:r>
+      <w:r>
+        <w:rPr>
+          <w:rFonts w:ascii="Arial" w:hAnsi="Arial" w:cs="Arial"/>
+        </w:rPr>
+        <w:tab/>
+      </w:r>
+      <w:r>
+        <w:rPr>
+          <w:rFonts w:ascii="Arial" w:hAnsi="Arial" w:cs="Arial"/>
+        </w:rPr>
+        <w:t>3</w:t>
+      </w:r>
+      <w:r>
+        <w:rPr>
+          <w:rFonts w:ascii="Arial" w:hAnsi="Arial" w:cs="Arial"/>
+        </w:rPr>
+        <w:t xml:space="preserve"> pts</w:t>
+      </w:r>
+    </w:p>
+    <w:p>
+      <w:pPr>
+        <w:pStyle w:val="ListParagraph"/>
+        <w:numPr>
+          <w:ilvl w:val="0"/>
+          <w:numId w:val="20"/>
+        </w:numPr>
+        <w:jc w:val="both"/>
+        <w:rPr>
+          <w:rFonts w:ascii="Arial" w:hAnsi="Arial" w:cs="Arial"/>
+        </w:rPr>
+      </w:pPr>
+      <w:r>
+        <w:rPr>
+          <w:rFonts w:ascii="Arial" w:hAnsi="Arial" w:cs="Arial"/>
+        </w:rPr>
         <w:t>Repeat step b and c, then have 2 successful builds</w:t>
       </w:r>
       <w:r>
@@ -3332,7 +3563,21 @@
         <w:rPr>
           <w:rFonts w:ascii="Arial" w:hAnsi="Arial" w:cs="Arial"/>
         </w:rPr>
-        <w:t xml:space="preserve">. Provide these two Console Output screenshots (Don’t make any change to your Jenkins project after </w:t>
+        <w:t>. Provide these two Console Output screenshots (</w:t>
+      </w:r>
+      <w:proofErr w:type="gramStart"/>
+      <w:r>
+        <w:rPr>
+          <w:rFonts w:ascii="Arial" w:hAnsi="Arial" w:cs="Arial"/>
+        </w:rPr>
+        <w:t>Don’t</w:t>
+      </w:r>
+      <w:proofErr w:type="gramEnd"/>
+      <w:r>
+        <w:rPr>
+          <w:rFonts w:ascii="Arial" w:hAnsi="Arial" w:cs="Arial"/>
+        </w:rPr>
+        <w:t xml:space="preserve"> make any change to your Jenkins project after </w:t>
       </w:r>
       <w:r>
         <w:rPr>
@@ -3758,13 +4003,27 @@
         <w:rPr>
           <w:rFonts w:ascii="Arial" w:hAnsi="Arial" w:cs="Arial"/>
         </w:rPr>
-        <w:t>number of unadjusted function points for the given software project.</w:t>
-      </w:r>
-      <w:r>
-        <w:rPr>
-          <w:rFonts w:ascii="Arial" w:hAnsi="Arial" w:cs="Arial"/>
-        </w:rPr>
-        <w:t xml:space="preserve">(suppose all matrix in (a) are average)                       </w:t>
+        <w:t xml:space="preserve">number of unadjusted function points for the given software </w:t>
+      </w:r>
+      <w:proofErr w:type="gramStart"/>
+      <w:r>
+        <w:rPr>
+          <w:rFonts w:ascii="Arial" w:hAnsi="Arial" w:cs="Arial"/>
+        </w:rPr>
+        <w:t>project.</w:t>
+      </w:r>
+      <w:r>
+        <w:rPr>
+          <w:rFonts w:ascii="Arial" w:hAnsi="Arial" w:cs="Arial"/>
+        </w:rPr>
+        <w:t>(</w:t>
+      </w:r>
+      <w:proofErr w:type="gramEnd"/>
+      <w:r>
+        <w:rPr>
+          <w:rFonts w:ascii="Arial" w:hAnsi="Arial" w:cs="Arial"/>
+        </w:rPr>
+        <w:t xml:space="preserve">suppose all matrix in (a) are average)                       </w:t>
       </w:r>
       <w:r>
         <w:rPr>
@@ -3822,7 +4081,6 @@
           <w:noProof/>
           <w:lang w:eastAsia="zh-CN"/>
         </w:rPr>
-        <w:lastRenderedPageBreak/>
         <w:drawing>
           <wp:inline distT="0" distB="0" distL="0" distR="0" wp14:anchorId="2AAF133D" wp14:editId="1981D0EC">
             <wp:extent cx="4538345" cy="3166745"/>
@@ -3841,7 +4099,7 @@
                     </pic:cNvPicPr>
                   </pic:nvPicPr>
                   <pic:blipFill>
-                    <a:blip r:embed="rId16">
+                    <a:blip r:embed="rId18">
                       <a:extLst>
                         <a:ext uri="{28A0092B-C50C-407E-A947-70E740481C1C}">
                           <a14:useLocalDpi xmlns:a14="http://schemas.microsoft.com/office/drawing/2010/main" val="0"/>
@@ -3928,6 +4186,7 @@
               <w:rPr>
                 <w:rFonts w:eastAsia="SimSun"/>
               </w:rPr>
+              <w:lastRenderedPageBreak/>
               <w:t>Information Domain</w:t>
             </w:r>
           </w:p>
@@ -5107,7 +5366,21 @@
         <w:rPr>
           <w:rFonts w:ascii="Arial" w:hAnsi="Arial" w:cs="Arial"/>
         </w:rPr>
-        <w:t xml:space="preserve"> * (.65 + .01 * 50) ] </w:t>
+        <w:t xml:space="preserve"> * (.65 + .01 * 50</w:t>
+      </w:r>
+      <w:proofErr w:type="gramStart"/>
+      <w:r>
+        <w:rPr>
+          <w:rFonts w:ascii="Arial" w:hAnsi="Arial" w:cs="Arial"/>
+        </w:rPr>
+        <w:t>) ]</w:t>
+      </w:r>
+      <w:proofErr w:type="gramEnd"/>
+      <w:r>
+        <w:rPr>
+          <w:rFonts w:ascii="Arial" w:hAnsi="Arial" w:cs="Arial"/>
+        </w:rPr>
+        <w:t xml:space="preserve"> </w:t>
       </w:r>
     </w:p>
     <w:p>
@@ -5192,6 +5465,7 @@
         <w:rPr>
           <w:rFonts w:ascii="Arial" w:hAnsi="Arial" w:cs="Arial"/>
         </w:rPr>
+        <w:lastRenderedPageBreak/>
         <w:t xml:space="preserve">&gt;&gt; </w:t>
       </w:r>
       <w:proofErr w:type="spellStart"/>
@@ -5922,7 +6196,23 @@
         </w:numPr>
       </w:pPr>
       <w:r>
-        <w:t xml:space="preserve">Assume you are a software project manager and that you’ve been asked to computer earned value statistics for a small software project.  At the time that you’ve been asked to do the earned value analysis, </w:t>
+        <w:t xml:space="preserve">Assume you are a software project manager and that </w:t>
+      </w:r>
+      <w:proofErr w:type="gramStart"/>
+      <w:r>
+        <w:t>you’ve</w:t>
+      </w:r>
+      <w:proofErr w:type="gramEnd"/>
+      <w:r>
+        <w:t xml:space="preserve"> been asked to computer earned value statistics for a small software project.  At the time that </w:t>
+      </w:r>
+      <w:proofErr w:type="gramStart"/>
+      <w:r>
+        <w:t>you’ve</w:t>
+      </w:r>
+      <w:proofErr w:type="gramEnd"/>
+      <w:r>
+        <w:t xml:space="preserve"> been asked to do the earned value analysis, </w:t>
       </w:r>
       <w:r>
         <w:t>16</w:t>
@@ -6955,7 +7245,6 @@
                 <w:rFonts w:ascii="SimSun" w:hAnsi="SimSun" w:cs="SimSun" w:hint="eastAsia"/>
                 <w:lang w:eastAsia="zh-CN"/>
               </w:rPr>
-              <w:lastRenderedPageBreak/>
               <w:t>10</w:t>
             </w:r>
           </w:p>
@@ -7860,6 +8149,7 @@
         <w:rPr>
           <w:rFonts w:ascii="Arial" w:hAnsi="Arial" w:cs="Arial"/>
         </w:rPr>
+        <w:lastRenderedPageBreak/>
         <w:t>&gt;&gt; SPI = BCWP/BCWS</w:t>
       </w:r>
     </w:p>
@@ -8106,9 +8396,9 @@
       </w:r>
     </w:p>
     <w:sectPr>
-      <w:headerReference w:type="default" r:id="rId17"/>
-      <w:footerReference w:type="even" r:id="rId18"/>
-      <w:footerReference w:type="default" r:id="rId19"/>
+      <w:headerReference w:type="default" r:id="rId19"/>
+      <w:footerReference w:type="even" r:id="rId20"/>
+      <w:footerReference w:type="default" r:id="rId21"/>
       <w:footnotePr>
         <w:numFmt w:val="chicago"/>
       </w:footnotePr>

</xml_diff>